<commit_message>
Work, incomplete and does not run correctly.
</commit_message>
<xml_diff>
--- a/Design Document.docx
+++ b/Design Document.docx
@@ -71,29 +71,29 @@
           <w:rFonts w:ascii="Times New Roman" w:hAnsi="Times New Roman" w:cs="Times New Roman"/>
         </w:rPr>
       </w:pPr>
-      <w:hyperlink r:id="rId5" w:history="1">
-        <w:r>
-          <w:rPr>
-            <w:rStyle w:val="Hyperlink"/>
-            <w:rFonts w:ascii="Times New Roman" w:hAnsi="Times New Roman" w:cs="Times New Roman"/>
-          </w:rPr>
-          <w:t>OneDrive Edit L</w:t>
-        </w:r>
-        <w:r>
-          <w:rPr>
-            <w:rStyle w:val="Hyperlink"/>
-            <w:rFonts w:ascii="Times New Roman" w:hAnsi="Times New Roman" w:cs="Times New Roman"/>
-          </w:rPr>
-          <w:t>i</w:t>
-        </w:r>
-        <w:r>
-          <w:rPr>
-            <w:rStyle w:val="Hyperlink"/>
-            <w:rFonts w:ascii="Times New Roman" w:hAnsi="Times New Roman" w:cs="Times New Roman"/>
-          </w:rPr>
-          <w:t>nk</w:t>
-        </w:r>
-      </w:hyperlink>
+      <w:r>
+        <w:fldChar w:fldCharType="begin"/>
+      </w:r>
+      <w:r>
+        <w:instrText xml:space="preserve"> HYPERLINK "https://1drv.ms/w/s!AtFqBuk_FLsI5lh8ohIZHSpO3wV0" </w:instrText>
+      </w:r>
+      <w:r>
+        <w:fldChar w:fldCharType="separate"/>
+      </w:r>
+      <w:r>
+        <w:rPr>
+          <w:rStyle w:val="Hyperlink"/>
+          <w:rFonts w:ascii="Times New Roman" w:hAnsi="Times New Roman" w:cs="Times New Roman"/>
+        </w:rPr>
+        <w:t>OneDrive Edit Link</w:t>
+      </w:r>
+      <w:r>
+        <w:rPr>
+          <w:rStyle w:val="Hyperlink"/>
+          <w:rFonts w:ascii="Times New Roman" w:hAnsi="Times New Roman" w:cs="Times New Roman"/>
+        </w:rPr>
+        <w:fldChar w:fldCharType="end"/>
+      </w:r>
     </w:p>
     <w:p>
       <w:pPr>
@@ -284,27 +284,6 @@
     </w:p>
     <w:p>
       <w:pPr>
-        <w:spacing w:line="480" w:lineRule="auto"/>
-        <w:jc w:val="center"/>
-        <w:rPr>
-          <w:rFonts w:ascii="Times New Roman" w:hAnsi="Times New Roman" w:cs="Times New Roman"/>
-          <w:b/>
-          <w:bCs/>
-          <w:u w:val="single"/>
-        </w:rPr>
-      </w:pPr>
-      <w:r>
-        <w:rPr>
-          <w:rFonts w:ascii="Times New Roman" w:hAnsi="Times New Roman" w:cs="Times New Roman"/>
-          <w:b/>
-          <w:bCs/>
-          <w:u w:val="single"/>
-        </w:rPr>
-        <w:t>Main Driver Function</w:t>
-      </w:r>
-    </w:p>
-    <w:p>
-      <w:pPr>
         <w:pStyle w:val="ListParagraph"/>
         <w:numPr>
           <w:ilvl w:val="0"/>
@@ -319,6 +298,46 @@
         <w:rPr>
           <w:rFonts w:ascii="Times New Roman" w:hAnsi="Times New Roman" w:cs="Times New Roman"/>
         </w:rPr>
+        <w:t>Print graph/adj list.</w:t>
+      </w:r>
+    </w:p>
+    <w:p>
+      <w:pPr>
+        <w:spacing w:line="480" w:lineRule="auto"/>
+        <w:jc w:val="center"/>
+        <w:rPr>
+          <w:rFonts w:ascii="Times New Roman" w:hAnsi="Times New Roman" w:cs="Times New Roman"/>
+          <w:b/>
+          <w:bCs/>
+          <w:u w:val="single"/>
+        </w:rPr>
+      </w:pPr>
+      <w:r>
+        <w:rPr>
+          <w:rFonts w:ascii="Times New Roman" w:hAnsi="Times New Roman" w:cs="Times New Roman"/>
+          <w:b/>
+          <w:bCs/>
+          <w:u w:val="single"/>
+        </w:rPr>
+        <w:t>Main Driver Function</w:t>
+      </w:r>
+    </w:p>
+    <w:p>
+      <w:pPr>
+        <w:pStyle w:val="ListParagraph"/>
+        <w:numPr>
+          <w:ilvl w:val="0"/>
+          <w:numId w:val="1"/>
+        </w:numPr>
+        <w:spacing w:line="480" w:lineRule="auto"/>
+        <w:rPr>
+          <w:rFonts w:ascii="Times New Roman" w:hAnsi="Times New Roman" w:cs="Times New Roman"/>
+        </w:rPr>
+      </w:pPr>
+      <w:r>
+        <w:rPr>
+          <w:rFonts w:ascii="Times New Roman" w:hAnsi="Times New Roman" w:cs="Times New Roman"/>
+        </w:rPr>
         <w:t>Create graph with values corresponding to each city.</w:t>
       </w:r>
     </w:p>
@@ -424,6 +443,26 @@
           <w:rFonts w:ascii="Times New Roman" w:hAnsi="Times New Roman" w:cs="Times New Roman"/>
         </w:rPr>
       </w:pPr>
+      <w:r>
+        <w:rPr>
+          <w:rFonts w:ascii="Times New Roman" w:hAnsi="Times New Roman" w:cs="Times New Roman"/>
+        </w:rPr>
+        <w:t xml:space="preserve">TBD, heavy </w:t>
+      </w:r>
+      <w:proofErr w:type="gramStart"/>
+      <w:r>
+        <w:rPr>
+          <w:rFonts w:ascii="Times New Roman" w:hAnsi="Times New Roman" w:cs="Times New Roman"/>
+        </w:rPr>
+        <w:t>team work</w:t>
+      </w:r>
+      <w:proofErr w:type="gramEnd"/>
+      <w:r>
+        <w:rPr>
+          <w:rFonts w:ascii="Times New Roman" w:hAnsi="Times New Roman" w:cs="Times New Roman"/>
+        </w:rPr>
+        <w:t>.</w:t>
+      </w:r>
     </w:p>
     <w:p>
       <w:pPr>
@@ -456,6 +495,7 @@
           <w:bCs/>
           <w:u w:val="single"/>
         </w:rPr>
+        <w:lastRenderedPageBreak/>
         <w:t>ETA’s</w:t>
       </w:r>
     </w:p>
@@ -475,41 +515,14 @@
         <w:rPr>
           <w:rFonts w:ascii="Times New Roman" w:hAnsi="Times New Roman" w:cs="Times New Roman"/>
         </w:rPr>
-        <w:lastRenderedPageBreak/>
+        <w:t>Most done by the end of the weekend.</w:t>
+      </w:r>
+      <w:r>
+        <w:rPr>
+          <w:rFonts w:ascii="Times New Roman" w:hAnsi="Times New Roman" w:cs="Times New Roman"/>
+        </w:rPr>
         <w:t xml:space="preserve"> </w:t>
       </w:r>
-    </w:p>
-    <w:p>
-      <w:pPr>
-        <w:spacing w:line="480" w:lineRule="auto"/>
-        <w:rPr>
-          <w:rFonts w:ascii="Times New Roman" w:hAnsi="Times New Roman" w:cs="Times New Roman"/>
-        </w:rPr>
-      </w:pPr>
-    </w:p>
-    <w:p>
-      <w:pPr>
-        <w:spacing w:line="480" w:lineRule="auto"/>
-        <w:rPr>
-          <w:rFonts w:ascii="Times New Roman" w:hAnsi="Times New Roman" w:cs="Times New Roman"/>
-        </w:rPr>
-      </w:pPr>
-    </w:p>
-    <w:p>
-      <w:pPr>
-        <w:spacing w:line="480" w:lineRule="auto"/>
-        <w:rPr>
-          <w:rFonts w:ascii="Times New Roman" w:hAnsi="Times New Roman" w:cs="Times New Roman"/>
-        </w:rPr>
-      </w:pPr>
-    </w:p>
-    <w:p>
-      <w:pPr>
-        <w:spacing w:line="480" w:lineRule="auto"/>
-        <w:rPr>
-          <w:rFonts w:ascii="Times New Roman" w:hAnsi="Times New Roman" w:cs="Times New Roman"/>
-        </w:rPr>
-      </w:pPr>
     </w:p>
     <w:p>
       <w:pPr>
@@ -1695,7 +1708,6 @@
         <w:rPr>
           <w:rFonts w:ascii="Times New Roman" w:hAnsi="Times New Roman" w:cs="Times New Roman"/>
         </w:rPr>
-        <w:lastRenderedPageBreak/>
         <w:tab/>
         <w:t>5</w:t>
       </w:r>
@@ -1746,7 +1758,7 @@
         <w:rFonts w:ascii="Courier New" w:hAnsi="Courier New" w:cs="Courier New" w:hint="default"/>
       </w:rPr>
     </w:lvl>
-    <w:lvl w:ilvl="2" w:tplc="04090005" w:tentative="1">
+    <w:lvl w:ilvl="2" w:tplc="04090005">
       <w:start w:val="1"/>
       <w:numFmt w:val="bullet"/>
       <w:lvlText w:val=""/>

</xml_diff>